<commit_message>
draft 2 for writeup
</commit_message>
<xml_diff>
--- a/FinalProject/rihaffey.Report.docx
+++ b/FinalProject/rihaffey.Report.docx
@@ -762,6 +762,247 @@
           <w:b/>
         </w:rPr>
         <w:t>Additional AI Component: Machine Learning</w:t>
+      </w:r>
+    </w:p>
+    <w:p>
+      <w:r>
+        <w:t>For the secondary AI technique, I chose to implement a machine learning component.  To support this, I needed to make two primary adjustments to the player logic:</w:t>
+      </w:r>
+    </w:p>
+    <w:p>
+      <w:pPr>
+        <w:pStyle w:val="ListParagraph"/>
+        <w:numPr>
+          <w:ilvl w:val="0"/>
+          <w:numId w:val="4"/>
+        </w:numPr>
+      </w:pPr>
+      <w:r>
+        <w:t>Support for storing historical game results as training / knowledge base data</w:t>
+      </w:r>
+    </w:p>
+    <w:p>
+      <w:pPr>
+        <w:pStyle w:val="ListParagraph"/>
+        <w:numPr>
+          <w:ilvl w:val="0"/>
+          <w:numId w:val="4"/>
+        </w:numPr>
+      </w:pPr>
+      <w:r>
+        <w:t>Support for using this training data in making game-time move decisions</w:t>
+      </w:r>
+    </w:p>
+    <w:p>
+      <w:r>
+        <w:t>My approach was as follows:</w:t>
+      </w:r>
+    </w:p>
+    <w:p>
+      <w:pPr>
+        <w:pStyle w:val="ListParagraph"/>
+        <w:numPr>
+          <w:ilvl w:val="0"/>
+          <w:numId w:val="5"/>
+        </w:numPr>
+      </w:pPr>
+      <w:r>
+        <w:lastRenderedPageBreak/>
+        <w:t>During every game, the player writes out a training data file that contains all the moves made during a game, as well as the final result of the game</w:t>
+      </w:r>
+    </w:p>
+    <w:p>
+      <w:pPr>
+        <w:pStyle w:val="ListParagraph"/>
+        <w:numPr>
+          <w:ilvl w:val="0"/>
+          <w:numId w:val="5"/>
+        </w:numPr>
+      </w:pPr>
+      <w:r>
+        <w:t>Below is an example training file:</w:t>
+      </w:r>
+    </w:p>
+    <w:p>
+      <w:pPr>
+        <w:spacing w:after="0"/>
+        <w:ind w:left="1440"/>
+        <w:rPr>
+          <w:rFonts w:ascii="Courier New" w:hAnsi="Courier New" w:cs="Courier New"/>
+        </w:rPr>
+      </w:pPr>
+      <w:r>
+        <w:rPr>
+          <w:rFonts w:ascii="Courier New" w:hAnsi="Courier New" w:cs="Courier New"/>
+        </w:rPr>
+        <w:t>1012005654430146515</w:t>
+      </w:r>
+    </w:p>
+    <w:p>
+      <w:pPr>
+        <w:spacing w:after="0"/>
+        <w:ind w:left="1440"/>
+        <w:rPr>
+          <w:rFonts w:ascii="Courier New" w:hAnsi="Courier New" w:cs="Courier New"/>
+        </w:rPr>
+      </w:pPr>
+      <w:r>
+        <w:rPr>
+          <w:rFonts w:ascii="Courier New" w:hAnsi="Courier New" w:cs="Courier New"/>
+        </w:rPr>
+        <w:t>-1</w:t>
+      </w:r>
+    </w:p>
+    <w:p>
+      <w:pPr>
+        <w:spacing w:after="0"/>
+        <w:ind w:left="1440"/>
+        <w:rPr>
+          <w:rFonts w:ascii="Courier New" w:hAnsi="Courier New" w:cs="Courier New"/>
+        </w:rPr>
+      </w:pPr>
+      <w:r>
+        <w:rPr>
+          <w:rFonts w:ascii="Courier New" w:hAnsi="Courier New" w:cs="Courier New"/>
+        </w:rPr>
+        <w:t>WIN1</w:t>
+      </w:r>
+    </w:p>
+    <w:p>
+      <w:pPr>
+        <w:pStyle w:val="ListParagraph"/>
+        <w:numPr>
+          <w:ilvl w:val="0"/>
+          <w:numId w:val="5"/>
+        </w:numPr>
+      </w:pPr>
+      <w:r>
+        <w:t>In the first row, each digit represents the moves during the course of the game.  The next two rows indicate the outcome of the game (in this case, our player won the game.)</w:t>
+      </w:r>
+    </w:p>
+    <w:p>
+      <w:pPr>
+        <w:pStyle w:val="ListParagraph"/>
+        <w:numPr>
+          <w:ilvl w:val="0"/>
+          <w:numId w:val="5"/>
+        </w:numPr>
+      </w:pPr>
+      <w:r>
+        <w:t xml:space="preserve">At game-time, the player loads the data from all the training files, </w:t>
+      </w:r>
+      <w:r>
+        <w:t>and sorts them based on move sequence (based on their ‘alphabetical’ order)</w:t>
+      </w:r>
+    </w:p>
+    <w:p>
+      <w:pPr>
+        <w:pStyle w:val="ListParagraph"/>
+        <w:numPr>
+          <w:ilvl w:val="0"/>
+          <w:numId w:val="5"/>
+        </w:numPr>
+      </w:pPr>
+      <w:r>
+        <w:t xml:space="preserve">The player then </w:t>
+      </w:r>
+      <w:r>
+        <w:t>performs the following algorithm when determining the next move:</w:t>
+      </w:r>
+    </w:p>
+    <w:p>
+      <w:pPr>
+        <w:pStyle w:val="ListParagraph"/>
+        <w:numPr>
+          <w:ilvl w:val="1"/>
+          <w:numId w:val="5"/>
+        </w:numPr>
+      </w:pPr>
+      <w:r>
+        <w:t>Find all the training results that have the same set of starting moves leading up to the current point of the game.</w:t>
+      </w:r>
+    </w:p>
+    <w:p>
+      <w:pPr>
+        <w:pStyle w:val="ListParagraph"/>
+        <w:numPr>
+          <w:ilvl w:val="2"/>
+          <w:numId w:val="5"/>
+        </w:numPr>
+      </w:pPr>
+      <w:r>
+        <w:t>As an example, if the current game sequence was “1 0 1 2”, the previous training set would be included in the relevant historical entries.</w:t>
+      </w:r>
+    </w:p>
+    <w:p>
+      <w:pPr>
+        <w:pStyle w:val="ListParagraph"/>
+        <w:numPr>
+          <w:ilvl w:val="1"/>
+          <w:numId w:val="5"/>
+        </w:numPr>
+      </w:pPr>
+      <w:r>
+        <w:t>For each ‘next’ column in the collection of relevant training sequences</w:t>
+      </w:r>
+      <w:r>
+        <w:t xml:space="preserve"> (e.g. column ‘0’ from the example data above)</w:t>
+      </w:r>
+      <w:r>
+        <w:t>, calculate the number of wins and losses associated with that sequence</w:t>
+      </w:r>
+    </w:p>
+    <w:p>
+      <w:pPr>
+        <w:pStyle w:val="ListParagraph"/>
+        <w:numPr>
+          <w:ilvl w:val="1"/>
+          <w:numId w:val="5"/>
+        </w:numPr>
+      </w:pPr>
+      <w:r>
+        <w:t xml:space="preserve">If there is a ‘next’ column that has a clear advantage </w:t>
+      </w:r>
+      <w:r>
+        <w:t>(more wins than losses), choose that column.  If there is a tie, choose the column with the lower number of losses.  (i.e. if column ‘3’ has 5 wins and 2 losses, and column ‘4’ has 3 wins</w:t>
+      </w:r>
+      <w:r>
+        <w:t xml:space="preserve"> and 0 losses</w:t>
+      </w:r>
+      <w:r>
+        <w:t>, column ‘4’ would be chosen.</w:t>
+      </w:r>
+    </w:p>
+    <w:p>
+      <w:pPr>
+        <w:pStyle w:val="ListParagraph"/>
+        <w:numPr>
+          <w:ilvl w:val="1"/>
+          <w:numId w:val="5"/>
+        </w:numPr>
+      </w:pPr>
+      <w:r>
+        <w:t>If there are only losing ‘next’ columns, but not all columns are represented in the historical data, randomly choose a valid column from the non-losing remainder.</w:t>
+      </w:r>
+    </w:p>
+    <w:p>
+      <w:pPr>
+        <w:pStyle w:val="ListParagraph"/>
+        <w:numPr>
+          <w:ilvl w:val="1"/>
+          <w:numId w:val="5"/>
+        </w:numPr>
+      </w:pPr>
+      <w:r>
+        <w:t xml:space="preserve">If either no data is present, or all the ‘next’ columns are losing columns, choose a random column (or perform the </w:t>
+      </w:r>
+      <w:proofErr w:type="spellStart"/>
+      <w:r>
+        <w:t>minimax</w:t>
+      </w:r>
+      <w:proofErr w:type="spellEnd"/>
+      <w:r>
+        <w:t xml:space="preserve"> algorithm to choose the next column.)</w:t>
       </w:r>
     </w:p>
     <w:p>
@@ -814,11 +1055,7 @@
       </w:r>
       <w:proofErr w:type="gramEnd"/>
       <w:r>
-        <w:t xml:space="preserve"> build an initial, base implementation, etc.  I then converted over to C++ (with an aborted C conversion in between), in order to support compiling and building in a Linux </w:t>
-      </w:r>
-      <w:r>
-        <w:lastRenderedPageBreak/>
-        <w:t>environment.  [I was working on the assumption that the Mono .NET framework wouldn’t necessarily be present on the competition server.]</w:t>
+        <w:t xml:space="preserve"> build an initial, base implementation, etc.  I then converted over to C++ (with an aborted C conversion in between), in order to support compiling and building in a Linux environment.  [I was working on the assumption that the Mono .NET framework wouldn’t necessarily be present on the competition server.]</w:t>
       </w:r>
     </w:p>
     <w:sectPr>
@@ -1243,6 +1480,232 @@
       </w:rPr>
     </w:lvl>
   </w:abstractNum>
+  <w:abstractNum w:abstractNumId="3">
+    <w:nsid w:val="436F3E29"/>
+    <w:multiLevelType w:val="hybridMultilevel"/>
+    <w:tmpl w:val="B31CBCA6"/>
+    <w:lvl w:ilvl="0" w:tplc="04090001">
+      <w:start w:val="1"/>
+      <w:numFmt w:val="bullet"/>
+      <w:lvlText w:val=""/>
+      <w:lvlJc w:val="left"/>
+      <w:pPr>
+        <w:ind w:left="720" w:hanging="360"/>
+      </w:pPr>
+      <w:rPr>
+        <w:rFonts w:ascii="Symbol" w:hAnsi="Symbol" w:hint="default"/>
+      </w:rPr>
+    </w:lvl>
+    <w:lvl w:ilvl="1" w:tplc="04090003">
+      <w:start w:val="1"/>
+      <w:numFmt w:val="bullet"/>
+      <w:lvlText w:val="o"/>
+      <w:lvlJc w:val="left"/>
+      <w:pPr>
+        <w:ind w:left="1440" w:hanging="360"/>
+      </w:pPr>
+      <w:rPr>
+        <w:rFonts w:ascii="Courier New" w:hAnsi="Courier New" w:cs="Courier New" w:hint="default"/>
+      </w:rPr>
+    </w:lvl>
+    <w:lvl w:ilvl="2" w:tplc="04090005">
+      <w:start w:val="1"/>
+      <w:numFmt w:val="bullet"/>
+      <w:lvlText w:val=""/>
+      <w:lvlJc w:val="left"/>
+      <w:pPr>
+        <w:ind w:left="2160" w:hanging="360"/>
+      </w:pPr>
+      <w:rPr>
+        <w:rFonts w:ascii="Wingdings" w:hAnsi="Wingdings" w:hint="default"/>
+      </w:rPr>
+    </w:lvl>
+    <w:lvl w:ilvl="3" w:tplc="04090001" w:tentative="1">
+      <w:start w:val="1"/>
+      <w:numFmt w:val="bullet"/>
+      <w:lvlText w:val=""/>
+      <w:lvlJc w:val="left"/>
+      <w:pPr>
+        <w:ind w:left="2880" w:hanging="360"/>
+      </w:pPr>
+      <w:rPr>
+        <w:rFonts w:ascii="Symbol" w:hAnsi="Symbol" w:hint="default"/>
+      </w:rPr>
+    </w:lvl>
+    <w:lvl w:ilvl="4" w:tplc="04090003" w:tentative="1">
+      <w:start w:val="1"/>
+      <w:numFmt w:val="bullet"/>
+      <w:lvlText w:val="o"/>
+      <w:lvlJc w:val="left"/>
+      <w:pPr>
+        <w:ind w:left="3600" w:hanging="360"/>
+      </w:pPr>
+      <w:rPr>
+        <w:rFonts w:ascii="Courier New" w:hAnsi="Courier New" w:cs="Courier New" w:hint="default"/>
+      </w:rPr>
+    </w:lvl>
+    <w:lvl w:ilvl="5" w:tplc="04090005" w:tentative="1">
+      <w:start w:val="1"/>
+      <w:numFmt w:val="bullet"/>
+      <w:lvlText w:val=""/>
+      <w:lvlJc w:val="left"/>
+      <w:pPr>
+        <w:ind w:left="4320" w:hanging="360"/>
+      </w:pPr>
+      <w:rPr>
+        <w:rFonts w:ascii="Wingdings" w:hAnsi="Wingdings" w:hint="default"/>
+      </w:rPr>
+    </w:lvl>
+    <w:lvl w:ilvl="6" w:tplc="04090001" w:tentative="1">
+      <w:start w:val="1"/>
+      <w:numFmt w:val="bullet"/>
+      <w:lvlText w:val=""/>
+      <w:lvlJc w:val="left"/>
+      <w:pPr>
+        <w:ind w:left="5040" w:hanging="360"/>
+      </w:pPr>
+      <w:rPr>
+        <w:rFonts w:ascii="Symbol" w:hAnsi="Symbol" w:hint="default"/>
+      </w:rPr>
+    </w:lvl>
+    <w:lvl w:ilvl="7" w:tplc="04090003" w:tentative="1">
+      <w:start w:val="1"/>
+      <w:numFmt w:val="bullet"/>
+      <w:lvlText w:val="o"/>
+      <w:lvlJc w:val="left"/>
+      <w:pPr>
+        <w:ind w:left="5760" w:hanging="360"/>
+      </w:pPr>
+      <w:rPr>
+        <w:rFonts w:ascii="Courier New" w:hAnsi="Courier New" w:cs="Courier New" w:hint="default"/>
+      </w:rPr>
+    </w:lvl>
+    <w:lvl w:ilvl="8" w:tplc="04090005" w:tentative="1">
+      <w:start w:val="1"/>
+      <w:numFmt w:val="bullet"/>
+      <w:lvlText w:val=""/>
+      <w:lvlJc w:val="left"/>
+      <w:pPr>
+        <w:ind w:left="6480" w:hanging="360"/>
+      </w:pPr>
+      <w:rPr>
+        <w:rFonts w:ascii="Wingdings" w:hAnsi="Wingdings" w:hint="default"/>
+      </w:rPr>
+    </w:lvl>
+  </w:abstractNum>
+  <w:abstractNum w:abstractNumId="4">
+    <w:nsid w:val="620655EA"/>
+    <w:multiLevelType w:val="hybridMultilevel"/>
+    <w:tmpl w:val="76949A7C"/>
+    <w:lvl w:ilvl="0" w:tplc="04090001">
+      <w:start w:val="1"/>
+      <w:numFmt w:val="bullet"/>
+      <w:lvlText w:val=""/>
+      <w:lvlJc w:val="left"/>
+      <w:pPr>
+        <w:ind w:left="720" w:hanging="360"/>
+      </w:pPr>
+      <w:rPr>
+        <w:rFonts w:ascii="Symbol" w:hAnsi="Symbol" w:hint="default"/>
+      </w:rPr>
+    </w:lvl>
+    <w:lvl w:ilvl="1" w:tplc="04090003" w:tentative="1">
+      <w:start w:val="1"/>
+      <w:numFmt w:val="bullet"/>
+      <w:lvlText w:val="o"/>
+      <w:lvlJc w:val="left"/>
+      <w:pPr>
+        <w:ind w:left="1440" w:hanging="360"/>
+      </w:pPr>
+      <w:rPr>
+        <w:rFonts w:ascii="Courier New" w:hAnsi="Courier New" w:cs="Courier New" w:hint="default"/>
+      </w:rPr>
+    </w:lvl>
+    <w:lvl w:ilvl="2" w:tplc="04090005" w:tentative="1">
+      <w:start w:val="1"/>
+      <w:numFmt w:val="bullet"/>
+      <w:lvlText w:val=""/>
+      <w:lvlJc w:val="left"/>
+      <w:pPr>
+        <w:ind w:left="2160" w:hanging="360"/>
+      </w:pPr>
+      <w:rPr>
+        <w:rFonts w:ascii="Wingdings" w:hAnsi="Wingdings" w:hint="default"/>
+      </w:rPr>
+    </w:lvl>
+    <w:lvl w:ilvl="3" w:tplc="04090001" w:tentative="1">
+      <w:start w:val="1"/>
+      <w:numFmt w:val="bullet"/>
+      <w:lvlText w:val=""/>
+      <w:lvlJc w:val="left"/>
+      <w:pPr>
+        <w:ind w:left="2880" w:hanging="360"/>
+      </w:pPr>
+      <w:rPr>
+        <w:rFonts w:ascii="Symbol" w:hAnsi="Symbol" w:hint="default"/>
+      </w:rPr>
+    </w:lvl>
+    <w:lvl w:ilvl="4" w:tplc="04090003" w:tentative="1">
+      <w:start w:val="1"/>
+      <w:numFmt w:val="bullet"/>
+      <w:lvlText w:val="o"/>
+      <w:lvlJc w:val="left"/>
+      <w:pPr>
+        <w:ind w:left="3600" w:hanging="360"/>
+      </w:pPr>
+      <w:rPr>
+        <w:rFonts w:ascii="Courier New" w:hAnsi="Courier New" w:cs="Courier New" w:hint="default"/>
+      </w:rPr>
+    </w:lvl>
+    <w:lvl w:ilvl="5" w:tplc="04090005" w:tentative="1">
+      <w:start w:val="1"/>
+      <w:numFmt w:val="bullet"/>
+      <w:lvlText w:val=""/>
+      <w:lvlJc w:val="left"/>
+      <w:pPr>
+        <w:ind w:left="4320" w:hanging="360"/>
+      </w:pPr>
+      <w:rPr>
+        <w:rFonts w:ascii="Wingdings" w:hAnsi="Wingdings" w:hint="default"/>
+      </w:rPr>
+    </w:lvl>
+    <w:lvl w:ilvl="6" w:tplc="04090001" w:tentative="1">
+      <w:start w:val="1"/>
+      <w:numFmt w:val="bullet"/>
+      <w:lvlText w:val=""/>
+      <w:lvlJc w:val="left"/>
+      <w:pPr>
+        <w:ind w:left="5040" w:hanging="360"/>
+      </w:pPr>
+      <w:rPr>
+        <w:rFonts w:ascii="Symbol" w:hAnsi="Symbol" w:hint="default"/>
+      </w:rPr>
+    </w:lvl>
+    <w:lvl w:ilvl="7" w:tplc="04090003" w:tentative="1">
+      <w:start w:val="1"/>
+      <w:numFmt w:val="bullet"/>
+      <w:lvlText w:val="o"/>
+      <w:lvlJc w:val="left"/>
+      <w:pPr>
+        <w:ind w:left="5760" w:hanging="360"/>
+      </w:pPr>
+      <w:rPr>
+        <w:rFonts w:ascii="Courier New" w:hAnsi="Courier New" w:cs="Courier New" w:hint="default"/>
+      </w:rPr>
+    </w:lvl>
+    <w:lvl w:ilvl="8" w:tplc="04090005" w:tentative="1">
+      <w:start w:val="1"/>
+      <w:numFmt w:val="bullet"/>
+      <w:lvlText w:val=""/>
+      <w:lvlJc w:val="left"/>
+      <w:pPr>
+        <w:ind w:left="6480" w:hanging="360"/>
+      </w:pPr>
+      <w:rPr>
+        <w:rFonts w:ascii="Wingdings" w:hAnsi="Wingdings" w:hint="default"/>
+      </w:rPr>
+    </w:lvl>
+  </w:abstractNum>
   <w:num w:numId="1">
     <w:abstractNumId w:val="0"/>
   </w:num>
@@ -1251,6 +1714,12 @@
   </w:num>
   <w:num w:numId="3">
     <w:abstractNumId w:val="1"/>
+  </w:num>
+  <w:num w:numId="4">
+    <w:abstractNumId w:val="4"/>
+  </w:num>
+  <w:num w:numId="5">
+    <w:abstractNumId w:val="3"/>
   </w:num>
 </w:numbering>
 </file>
@@ -1442,6 +1911,7 @@
   <w:style w:type="character" w:default="1" w:styleId="DefaultParagraphFont">
     <w:name w:val="Default Paragraph Font"/>
     <w:uiPriority w:val="1"/>
+    <w:semiHidden/>
     <w:unhideWhenUsed/>
   </w:style>
   <w:style w:type="table" w:default="1" w:styleId="TableNormal">

</xml_diff>

<commit_message>
final doc updates, fixed problem with learning player
</commit_message>
<xml_diff>
--- a/FinalProject/rihaffey.Report.docx
+++ b/FinalProject/rihaffey.Report.docx
@@ -530,11 +530,25 @@
           <w:b/>
         </w:rPr>
       </w:pPr>
+      <w:r>
+        <w:rPr>
+          <w:b/>
+        </w:rPr>
+        <w:br w:type="page"/>
+      </w:r>
+    </w:p>
+    <w:p>
+      <w:pPr>
+        <w:rPr>
+          <w:b/>
+        </w:rPr>
+      </w:pPr>
       <w:proofErr w:type="spellStart"/>
       <w:r>
         <w:rPr>
           <w:b/>
         </w:rPr>
+        <w:lastRenderedPageBreak/>
         <w:t>Minimax</w:t>
       </w:r>
       <w:proofErr w:type="spellEnd"/>
@@ -560,7 +574,6 @@
     </w:p>
     <w:p>
       <w:r>
-        <w:lastRenderedPageBreak/>
         <w:t xml:space="preserve">The </w:t>
       </w:r>
       <w:proofErr w:type="spellStart"/>
@@ -752,6 +765,38 @@
       </w:r>
     </w:p>
     <w:p>
+      <w:r>
+        <w:t xml:space="preserve">The </w:t>
+      </w:r>
+      <w:r>
+        <w:t xml:space="preserve">static evaluation function is an adequate </w:t>
+      </w:r>
+      <w:r>
+        <w:t>approach</w:t>
+      </w:r>
+      <w:r>
+        <w:t xml:space="preserve">, because it represents the relative values of a win, block, and draw in a way that mirrors their impact or value from the player’s perspective: a win is more valuable than any other move, a block is second most valuable (because it shouldn’t be chosen </w:t>
+      </w:r>
+      <w:r>
+        <w:lastRenderedPageBreak/>
+        <w:t xml:space="preserve">over a win, but </w:t>
+      </w:r>
+      <w:r>
+        <w:rPr>
+          <w:i/>
+        </w:rPr>
+        <w:t>should</w:t>
+      </w:r>
+      <w:r>
+        <w:t xml:space="preserve"> be chosen over any other strategic move), and a draw has no value.  These representations also coincide well with how the values relate to the two different players.</w:t>
+      </w:r>
+    </w:p>
+    <w:p>
+      <w:r>
+        <w:t>From a heuristic standpoint, our estimation calculation will generate the same value in the above three cases as when the game is actual at a termination point for a win, block, or draw.  In addition, the heuristic provides an optimistic means of calculating the value of a game state based on all the possible wins for that state.</w:t>
+      </w:r>
+    </w:p>
+    <w:p>
       <w:pPr>
         <w:rPr>
           <w:b/>
@@ -807,7 +852,6 @@
         </w:numPr>
       </w:pPr>
       <w:r>
-        <w:lastRenderedPageBreak/>
         <w:t>During every game, the player writes out a training data file that contains all the moves made during a game, as well as the final result of the game</w:t>
       </w:r>
     </w:p>
@@ -946,7 +990,13 @@
         <w:t>For each ‘next’ column in the collection of relevant training sequences</w:t>
       </w:r>
       <w:r>
-        <w:t xml:space="preserve"> (e.g. column ‘0’ from the example data above)</w:t>
+        <w:t xml:space="preserve"> (</w:t>
+      </w:r>
+      <w:r>
+        <w:t xml:space="preserve">the next character found in the play sequences in the training data -- </w:t>
+      </w:r>
+      <w:r>
+        <w:t>e.g. column ‘0’ from the example data above)</w:t>
       </w:r>
       <w:r>
         <w:t>, calculate the number of wins and losses associated with that sequence</w:t>
@@ -982,7 +1032,22 @@
         </w:numPr>
       </w:pPr>
       <w:r>
-        <w:t>If there are only losing ‘next’ columns, but not all columns are represented in the historical data, randomly choose a valid column from the non-losing remainder.</w:t>
+        <w:lastRenderedPageBreak/>
+        <w:t xml:space="preserve">If there are only losing ‘next’ columns, but not all columns are represented in the historical data, randomly </w:t>
+      </w:r>
+      <w:r>
+        <w:t xml:space="preserve">(or using a constrained </w:t>
+      </w:r>
+      <w:proofErr w:type="spellStart"/>
+      <w:r>
+        <w:t>minimax</w:t>
+      </w:r>
+      <w:proofErr w:type="spellEnd"/>
+      <w:r>
+        <w:t xml:space="preserve">) </w:t>
+      </w:r>
+      <w:r>
+        <w:t>choose a valid column from the non-losing remainder.</w:t>
       </w:r>
     </w:p>
     <w:p>
@@ -1006,6 +1071,231 @@
       </w:r>
     </w:p>
     <w:p>
+      <w:r>
+        <w:t>As of this point, I have implemented the above machine learning player, but with the following ‘qualifications’:</w:t>
+      </w:r>
+    </w:p>
+    <w:p>
+      <w:pPr>
+        <w:pStyle w:val="ListParagraph"/>
+        <w:numPr>
+          <w:ilvl w:val="0"/>
+          <w:numId w:val="6"/>
+        </w:numPr>
+      </w:pPr>
+      <w:r>
+        <w:t>The code is in C# rather than C++</w:t>
+      </w:r>
+    </w:p>
+    <w:p>
+      <w:pPr>
+        <w:pStyle w:val="ListParagraph"/>
+        <w:numPr>
+          <w:ilvl w:val="0"/>
+          <w:numId w:val="6"/>
+        </w:numPr>
+      </w:pPr>
+      <w:r>
+        <w:t xml:space="preserve">The code is separate from my player code that uses </w:t>
+      </w:r>
+      <w:proofErr w:type="spellStart"/>
+      <w:r>
+        <w:t>minimax</w:t>
+      </w:r>
+      <w:proofErr w:type="spellEnd"/>
+      <w:r>
+        <w:t>.  As a result, in all cases where the training data doesn’t provide a concrete next move, my player is just selecting a random (but valid) next move, and adding this to the training data for future runs.</w:t>
+      </w:r>
+    </w:p>
+    <w:p>
+      <w:pPr>
+        <w:pStyle w:val="ListParagraph"/>
+        <w:numPr>
+          <w:ilvl w:val="0"/>
+          <w:numId w:val="6"/>
+        </w:numPr>
+      </w:pPr>
+      <w:r>
+        <w:t xml:space="preserve">My next step would be to convert this to C++ and combine it with my existing </w:t>
+      </w:r>
+      <w:proofErr w:type="spellStart"/>
+      <w:r>
+        <w:t>minimax</w:t>
+      </w:r>
+      <w:proofErr w:type="spellEnd"/>
+      <w:r>
+        <w:t xml:space="preserve"> player.  Due to time constraints I wasn’t able to complete this in time for the submission.</w:t>
+      </w:r>
+    </w:p>
+    <w:p>
+      <w:pPr>
+        <w:pStyle w:val="ListParagraph"/>
+        <w:numPr>
+          <w:ilvl w:val="0"/>
+          <w:numId w:val="6"/>
+        </w:numPr>
+      </w:pPr>
+      <w:r>
+        <w:t xml:space="preserve">The amount of training data required to make this useful is very large.  Until now, most of my generation of the training data has been based on random play.  I think a better approach would involve a more focused data generation </w:t>
+      </w:r>
+      <w:proofErr w:type="gramStart"/>
+      <w:r>
+        <w:t>approach, that</w:t>
+      </w:r>
+      <w:proofErr w:type="gramEnd"/>
+      <w:r>
+        <w:t xml:space="preserve"> follows </w:t>
+      </w:r>
+      <w:r>
+        <w:rPr>
+          <w:i/>
+        </w:rPr>
+        <w:t>all</w:t>
+      </w:r>
+      <w:r>
+        <w:t xml:space="preserve"> possible branches</w:t>
+      </w:r>
+      <w:r>
+        <w:t>.</w:t>
+      </w:r>
+    </w:p>
+    <w:p>
+      <w:r>
+        <w:t xml:space="preserve">Below are some screens showing runs of the program involving the machine learning </w:t>
+      </w:r>
+      <w:proofErr w:type="gramStart"/>
+      <w:r>
+        <w:t>player:</w:t>
+      </w:r>
+      <w:proofErr w:type="gramEnd"/>
+    </w:p>
+    <w:p>
+      <w:pPr>
+        <w:rPr>
+          <w:i/>
+        </w:rPr>
+      </w:pPr>
+      <w:r>
+        <w:rPr>
+          <w:i/>
+        </w:rPr>
+        <w:t>Before any training data is present:</w:t>
+      </w:r>
+    </w:p>
+    <w:p>
+      <w:r>
+        <w:rPr>
+          <w:noProof/>
+        </w:rPr>
+        <w:drawing>
+          <wp:inline distT="0" distB="0" distL="0" distR="0">
+            <wp:extent cx="3584180" cy="1739080"/>
+            <wp:effectExtent l="19050" t="0" r="0" b="0"/>
+            <wp:docPr id="1" name="Picture 1"/>
+            <wp:cNvGraphicFramePr>
+              <a:graphicFrameLocks xmlns:a="http://schemas.openxmlformats.org/drawingml/2006/main" noChangeAspect="1"/>
+            </wp:cNvGraphicFramePr>
+            <a:graphic xmlns:a="http://schemas.openxmlformats.org/drawingml/2006/main">
+              <a:graphicData uri="http://schemas.openxmlformats.org/drawingml/2006/picture">
+                <pic:pic xmlns:pic="http://schemas.openxmlformats.org/drawingml/2006/picture">
+                  <pic:nvPicPr>
+                    <pic:cNvPr id="0" name="Picture 1"/>
+                    <pic:cNvPicPr>
+                      <a:picLocks noChangeAspect="1" noChangeArrowheads="1"/>
+                    </pic:cNvPicPr>
+                  </pic:nvPicPr>
+                  <pic:blipFill>
+                    <a:blip r:embed="rId7" cstate="print"/>
+                    <a:srcRect/>
+                    <a:stretch>
+                      <a:fillRect/>
+                    </a:stretch>
+                  </pic:blipFill>
+                  <pic:spPr bwMode="auto">
+                    <a:xfrm>
+                      <a:off x="0" y="0"/>
+                      <a:ext cx="3583475" cy="1738738"/>
+                    </a:xfrm>
+                    <a:prstGeom prst="rect">
+                      <a:avLst/>
+                    </a:prstGeom>
+                    <a:noFill/>
+                    <a:ln w="9525">
+                      <a:noFill/>
+                      <a:miter lim="800000"/>
+                      <a:headEnd/>
+                      <a:tailEnd/>
+                    </a:ln>
+                  </pic:spPr>
+                </pic:pic>
+              </a:graphicData>
+            </a:graphic>
+          </wp:inline>
+        </w:drawing>
+      </w:r>
+    </w:p>
+    <w:p>
+      <w:r>
+        <w:rPr>
+          <w:i/>
+        </w:rPr>
+        <w:t>After generating a (relatively small) set of training data:</w:t>
+      </w:r>
+    </w:p>
+    <w:p>
+      <w:r>
+        <w:rPr>
+          <w:noProof/>
+        </w:rPr>
+        <w:lastRenderedPageBreak/>
+        <w:drawing>
+          <wp:inline distT="0" distB="0" distL="0" distR="0">
+            <wp:extent cx="3584180" cy="1961258"/>
+            <wp:effectExtent l="19050" t="0" r="0" b="0"/>
+            <wp:docPr id="4" name="Picture 4"/>
+            <wp:cNvGraphicFramePr>
+              <a:graphicFrameLocks xmlns:a="http://schemas.openxmlformats.org/drawingml/2006/main" noChangeAspect="1"/>
+            </wp:cNvGraphicFramePr>
+            <a:graphic xmlns:a="http://schemas.openxmlformats.org/drawingml/2006/main">
+              <a:graphicData uri="http://schemas.openxmlformats.org/drawingml/2006/picture">
+                <pic:pic xmlns:pic="http://schemas.openxmlformats.org/drawingml/2006/picture">
+                  <pic:nvPicPr>
+                    <pic:cNvPr id="0" name="Picture 4"/>
+                    <pic:cNvPicPr>
+                      <a:picLocks noChangeAspect="1" noChangeArrowheads="1"/>
+                    </pic:cNvPicPr>
+                  </pic:nvPicPr>
+                  <pic:blipFill>
+                    <a:blip r:embed="rId8" cstate="print"/>
+                    <a:srcRect/>
+                    <a:stretch>
+                      <a:fillRect/>
+                    </a:stretch>
+                  </pic:blipFill>
+                  <pic:spPr bwMode="auto">
+                    <a:xfrm>
+                      <a:off x="0" y="0"/>
+                      <a:ext cx="3584538" cy="1961454"/>
+                    </a:xfrm>
+                    <a:prstGeom prst="rect">
+                      <a:avLst/>
+                    </a:prstGeom>
+                    <a:noFill/>
+                    <a:ln w="9525">
+                      <a:noFill/>
+                      <a:miter lim="800000"/>
+                      <a:headEnd/>
+                      <a:tailEnd/>
+                    </a:ln>
+                  </pic:spPr>
+                </pic:pic>
+              </a:graphicData>
+            </a:graphic>
+          </wp:inline>
+        </w:drawing>
+      </w:r>
+    </w:p>
+    <w:p>
       <w:pPr>
         <w:rPr>
           <w:b/>
@@ -1038,7 +1328,7 @@
       <w:r>
         <w:t xml:space="preserve">available </w:t>
       </w:r>
-      <w:hyperlink r:id="rId7" w:history="1">
+      <w:hyperlink r:id="rId9" w:history="1">
         <w:r>
           <w:rPr>
             <w:rStyle w:val="Hyperlink"/>
@@ -1059,7 +1349,7 @@
       </w:r>
     </w:p>
     <w:sectPr>
-      <w:headerReference w:type="default" r:id="rId8"/>
+      <w:headerReference w:type="default" r:id="rId10"/>
       <w:pgSz w:w="12240" w:h="15840"/>
       <w:pgMar w:top="1440" w:right="1440" w:bottom="1440" w:left="1440" w:header="720" w:footer="720" w:gutter="0"/>
       <w:cols w:space="720"/>
@@ -1706,6 +1996,119 @@
       </w:rPr>
     </w:lvl>
   </w:abstractNum>
+  <w:abstractNum w:abstractNumId="5">
+    <w:nsid w:val="6FE43D74"/>
+    <w:multiLevelType w:val="hybridMultilevel"/>
+    <w:tmpl w:val="B4800DCE"/>
+    <w:lvl w:ilvl="0" w:tplc="04090001">
+      <w:start w:val="1"/>
+      <w:numFmt w:val="bullet"/>
+      <w:lvlText w:val=""/>
+      <w:lvlJc w:val="left"/>
+      <w:pPr>
+        <w:ind w:left="720" w:hanging="360"/>
+      </w:pPr>
+      <w:rPr>
+        <w:rFonts w:ascii="Symbol" w:hAnsi="Symbol" w:hint="default"/>
+      </w:rPr>
+    </w:lvl>
+    <w:lvl w:ilvl="1" w:tplc="04090003">
+      <w:start w:val="1"/>
+      <w:numFmt w:val="bullet"/>
+      <w:lvlText w:val="o"/>
+      <w:lvlJc w:val="left"/>
+      <w:pPr>
+        <w:ind w:left="1440" w:hanging="360"/>
+      </w:pPr>
+      <w:rPr>
+        <w:rFonts w:ascii="Courier New" w:hAnsi="Courier New" w:cs="Courier New" w:hint="default"/>
+      </w:rPr>
+    </w:lvl>
+    <w:lvl w:ilvl="2" w:tplc="04090005" w:tentative="1">
+      <w:start w:val="1"/>
+      <w:numFmt w:val="bullet"/>
+      <w:lvlText w:val=""/>
+      <w:lvlJc w:val="left"/>
+      <w:pPr>
+        <w:ind w:left="2160" w:hanging="360"/>
+      </w:pPr>
+      <w:rPr>
+        <w:rFonts w:ascii="Wingdings" w:hAnsi="Wingdings" w:hint="default"/>
+      </w:rPr>
+    </w:lvl>
+    <w:lvl w:ilvl="3" w:tplc="04090001" w:tentative="1">
+      <w:start w:val="1"/>
+      <w:numFmt w:val="bullet"/>
+      <w:lvlText w:val=""/>
+      <w:lvlJc w:val="left"/>
+      <w:pPr>
+        <w:ind w:left="2880" w:hanging="360"/>
+      </w:pPr>
+      <w:rPr>
+        <w:rFonts w:ascii="Symbol" w:hAnsi="Symbol" w:hint="default"/>
+      </w:rPr>
+    </w:lvl>
+    <w:lvl w:ilvl="4" w:tplc="04090003" w:tentative="1">
+      <w:start w:val="1"/>
+      <w:numFmt w:val="bullet"/>
+      <w:lvlText w:val="o"/>
+      <w:lvlJc w:val="left"/>
+      <w:pPr>
+        <w:ind w:left="3600" w:hanging="360"/>
+      </w:pPr>
+      <w:rPr>
+        <w:rFonts w:ascii="Courier New" w:hAnsi="Courier New" w:cs="Courier New" w:hint="default"/>
+      </w:rPr>
+    </w:lvl>
+    <w:lvl w:ilvl="5" w:tplc="04090005" w:tentative="1">
+      <w:start w:val="1"/>
+      <w:numFmt w:val="bullet"/>
+      <w:lvlText w:val=""/>
+      <w:lvlJc w:val="left"/>
+      <w:pPr>
+        <w:ind w:left="4320" w:hanging="360"/>
+      </w:pPr>
+      <w:rPr>
+        <w:rFonts w:ascii="Wingdings" w:hAnsi="Wingdings" w:hint="default"/>
+      </w:rPr>
+    </w:lvl>
+    <w:lvl w:ilvl="6" w:tplc="04090001" w:tentative="1">
+      <w:start w:val="1"/>
+      <w:numFmt w:val="bullet"/>
+      <w:lvlText w:val=""/>
+      <w:lvlJc w:val="left"/>
+      <w:pPr>
+        <w:ind w:left="5040" w:hanging="360"/>
+      </w:pPr>
+      <w:rPr>
+        <w:rFonts w:ascii="Symbol" w:hAnsi="Symbol" w:hint="default"/>
+      </w:rPr>
+    </w:lvl>
+    <w:lvl w:ilvl="7" w:tplc="04090003" w:tentative="1">
+      <w:start w:val="1"/>
+      <w:numFmt w:val="bullet"/>
+      <w:lvlText w:val="o"/>
+      <w:lvlJc w:val="left"/>
+      <w:pPr>
+        <w:ind w:left="5760" w:hanging="360"/>
+      </w:pPr>
+      <w:rPr>
+        <w:rFonts w:ascii="Courier New" w:hAnsi="Courier New" w:cs="Courier New" w:hint="default"/>
+      </w:rPr>
+    </w:lvl>
+    <w:lvl w:ilvl="8" w:tplc="04090005" w:tentative="1">
+      <w:start w:val="1"/>
+      <w:numFmt w:val="bullet"/>
+      <w:lvlText w:val=""/>
+      <w:lvlJc w:val="left"/>
+      <w:pPr>
+        <w:ind w:left="6480" w:hanging="360"/>
+      </w:pPr>
+      <w:rPr>
+        <w:rFonts w:ascii="Wingdings" w:hAnsi="Wingdings" w:hint="default"/>
+      </w:rPr>
+    </w:lvl>
+  </w:abstractNum>
   <w:num w:numId="1">
     <w:abstractNumId w:val="0"/>
   </w:num>
@@ -1720,6 +2123,9 @@
   </w:num>
   <w:num w:numId="5">
     <w:abstractNumId w:val="3"/>
+  </w:num>
+  <w:num w:numId="6">
+    <w:abstractNumId w:val="5"/>
   </w:num>
 </w:numbering>
 </file>
@@ -1911,7 +2317,6 @@
   <w:style w:type="character" w:default="1" w:styleId="DefaultParagraphFont">
     <w:name w:val="Default Paragraph Font"/>
     <w:uiPriority w:val="1"/>
-    <w:semiHidden/>
     <w:unhideWhenUsed/>
   </w:style>
   <w:style w:type="table" w:default="1" w:styleId="TableNormal">

</xml_diff>